<commit_message>
Added notes from office hours and added more printing options for prettyPrintFactorization
</commit_message>
<xml_diff>
--- a/Resources/NotesFromOfficeHours.docx
+++ b/Resources/NotesFromOfficeHours.docx
@@ -7,19 +7,31 @@
         <w:pStyle w:val="Title"/>
       </w:pPr>
       <w:r>
-        <w:t>Notes from Office Hours 11/13/2023</w:t>
+        <w:t>Notes from Office Hours</w:t>
       </w:r>
     </w:p>
     <w:p>
       <w:pPr>
         <w:pStyle w:val="Heading1"/>
+      </w:pPr>
+      <w:r>
+        <w:t>11/13/2023</w:t>
+      </w:r>
+    </w:p>
+    <w:p>
+      <w:pPr>
+        <w:pStyle w:val="Heading2"/>
         <w:rPr>
           <w:rStyle w:val="Heading1Char"/>
+          <w:sz w:val="26"/>
+          <w:szCs w:val="26"/>
         </w:rPr>
       </w:pPr>
       <w:r>
         <w:rPr>
           <w:rStyle w:val="Heading1Char"/>
+          <w:sz w:val="26"/>
+          <w:szCs w:val="26"/>
         </w:rPr>
         <w:t>Background Question 1</w:t>
       </w:r>
@@ -110,16 +122,13 @@
     </w:p>
     <w:p>
       <w:pPr>
-        <w:rPr>
-          <w:rFonts w:asciiTheme="majorHAnsi" w:eastAsiaTheme="majorEastAsia" w:hAnsiTheme="majorHAnsi" w:cstheme="majorBidi"/>
-          <w:color w:val="2F5496" w:themeColor="accent1" w:themeShade="BF"/>
-          <w:sz w:val="32"/>
-          <w:szCs w:val="32"/>
-        </w:rPr>
+        <w:pStyle w:val="Heading2"/>
       </w:pPr>
       <w:r>
         <w:rPr>
           <w:rStyle w:val="Heading1Char"/>
+          <w:sz w:val="26"/>
+          <w:szCs w:val="26"/>
         </w:rPr>
         <w:t>Question 2.1</w:t>
       </w:r>
@@ -177,7 +186,7 @@
     </w:p>
     <w:p>
       <w:pPr>
-        <w:pStyle w:val="Heading1"/>
+        <w:pStyle w:val="Heading2"/>
       </w:pPr>
       <w:r>
         <w:t>Extra Credit</w:t>
@@ -197,7 +206,7 @@
     </w:p>
     <w:p>
       <w:pPr>
-        <w:pStyle w:val="Heading1"/>
+        <w:pStyle w:val="Heading2"/>
       </w:pPr>
       <w:r>
         <w:t>Other Textbooks</w:t>
@@ -223,7 +232,7 @@
     </w:p>
     <w:p>
       <w:pPr>
-        <w:pStyle w:val="Heading1"/>
+        <w:pStyle w:val="Heading2"/>
       </w:pPr>
       <w:r>
         <w:t>Independent Extension</w:t>
@@ -356,6 +365,67 @@
       </w:r>
       <w:r>
         <w:t>paper of the one we were looking at by looking up the authors</w:t>
+      </w:r>
+    </w:p>
+    <w:p>
+      <w:pPr>
+        <w:pStyle w:val="Heading1"/>
+      </w:pPr>
+      <w:r>
+        <w:lastRenderedPageBreak/>
+        <w:t>11/27/2023</w:t>
+      </w:r>
+    </w:p>
+    <w:p>
+      <w:pPr>
+        <w:pStyle w:val="Heading2"/>
+      </w:pPr>
+      <w:r>
+        <w:t>How to find R inverse?</w:t>
+      </w:r>
+    </w:p>
+    <w:p>
+      <w:pPr>
+        <w:pStyle w:val="ListParagraph"/>
+        <w:numPr>
+          <w:ilvl w:val="0"/>
+          <w:numId w:val="4"/>
+        </w:numPr>
+      </w:pPr>
+      <w:r>
+        <w:t>R is upper triangular, so its inverse can be calculated by applying it to I, inverse should be negative of the upper triangular entries?</w:t>
+      </w:r>
+    </w:p>
+    <w:p>
+      <w:pPr>
+        <w:pStyle w:val="Heading2"/>
+      </w:pPr>
+      <w:r>
+        <w:t>What do the inequalities mean?</w:t>
+      </w:r>
+    </w:p>
+    <w:p>
+      <w:pPr>
+        <w:pStyle w:val="ListParagraph"/>
+        <w:numPr>
+          <w:ilvl w:val="0"/>
+          <w:numId w:val="4"/>
+        </w:numPr>
+      </w:pPr>
+      <w:r>
+        <w:t>One inequality gives a lower bound on the error (not very useful)</w:t>
+      </w:r>
+    </w:p>
+    <w:p>
+      <w:pPr>
+        <w:pStyle w:val="ListParagraph"/>
+        <w:numPr>
+          <w:ilvl w:val="0"/>
+          <w:numId w:val="4"/>
+        </w:numPr>
+      </w:pPr>
+      <w:r>
+        <w:t>Both inequalities give error bounds</w:t>
       </w:r>
     </w:p>
     <w:p>
@@ -376,6 +446,119 @@
 <file path=word/numbering.xml><?xml version="1.0" encoding="utf-8"?>
 <w:numbering xmlns:wpc="http://schemas.microsoft.com/office/word/2010/wordprocessingCanvas" xmlns:cx="http://schemas.microsoft.com/office/drawing/2014/chartex" xmlns:cx1="http://schemas.microsoft.com/office/drawing/2015/9/8/chartex" xmlns:cx2="http://schemas.microsoft.com/office/drawing/2015/10/21/chartex" xmlns:cx3="http://schemas.microsoft.com/office/drawing/2016/5/9/chartex" xmlns:cx4="http://schemas.microsoft.com/office/drawing/2016/5/10/chartex" xmlns:cx5="http://schemas.microsoft.com/office/drawing/2016/5/11/chartex" xmlns:cx6="http://schemas.microsoft.com/office/drawing/2016/5/12/chartex" xmlns:cx7="http://schemas.microsoft.com/office/drawing/2016/5/13/chartex" xmlns:cx8="http://schemas.microsoft.com/office/drawing/2016/5/14/chartex" xmlns:mc="http://schemas.openxmlformats.org/markup-compatibility/2006" xmlns:aink="http://schemas.microsoft.com/office/drawing/2016/ink" xmlns:am3d="http://schemas.microsoft.com/office/drawing/2017/model3d" xmlns:o="urn:schemas-microsoft-com:office:office" xmlns:oel="http://schemas.microsoft.com/office/2019/extlst" xmlns:r="http://schemas.openxmlformats.org/officeDocument/2006/relationships" xmlns:m="http://schemas.openxmlformats.org/officeDocument/2006/math" xmlns:v="urn:schemas-microsoft-com:vml" xmlns:wp14="http://schemas.microsoft.com/office/word/2010/wordprocessingDrawing" xmlns:wp="http://schemas.openxmlformats.org/drawingml/2006/wordprocessingDrawing" xmlns:w10="urn:schemas-microsoft-com:office:word" xmlns:w="http://schemas.openxmlformats.org/wordprocessingml/2006/main" xmlns:w14="http://schemas.microsoft.com/office/word/2010/wordml" xmlns:w15="http://schemas.microsoft.com/office/word/2012/wordml" xmlns:w16cex="http://schemas.microsoft.com/office/word/2018/wordml/cex" xmlns:w16cid="http://schemas.microsoft.com/office/word/2016/wordml/cid" xmlns:w16="http://schemas.microsoft.com/office/word/2018/wordml" xmlns:w16sdtdh="http://schemas.microsoft.com/office/word/2020/wordml/sdtdatahash" xmlns:w16se="http://schemas.microsoft.com/office/word/2015/wordml/symex" xmlns:wpg="http://schemas.microsoft.com/office/word/2010/wordprocessingGroup" xmlns:wpi="http://schemas.microsoft.com/office/word/2010/wordprocessingInk" xmlns:wne="http://schemas.microsoft.com/office/word/2006/wordml" xmlns:wps="http://schemas.microsoft.com/office/word/2010/wordprocessingShape" mc:Ignorable="w14 w15 w16se w16cid w16 w16cex w16sdtdh wp14">
   <w:abstractNum w:abstractNumId="0" w15:restartNumberingAfterBreak="0">
+    <w:nsid w:val="40541CC7"/>
+    <w:multiLevelType w:val="hybridMultilevel"/>
+    <w:tmpl w:val="561CE7EC"/>
+    <w:lvl w:ilvl="0" w:tplc="04090001">
+      <w:start w:val="1"/>
+      <w:numFmt w:val="bullet"/>
+      <w:lvlText w:val=""/>
+      <w:lvlJc w:val="left"/>
+      <w:pPr>
+        <w:ind w:left="720" w:hanging="360"/>
+      </w:pPr>
+      <w:rPr>
+        <w:rFonts w:ascii="Symbol" w:hAnsi="Symbol" w:hint="default"/>
+      </w:rPr>
+    </w:lvl>
+    <w:lvl w:ilvl="1" w:tplc="04090003">
+      <w:start w:val="1"/>
+      <w:numFmt w:val="bullet"/>
+      <w:lvlText w:val="o"/>
+      <w:lvlJc w:val="left"/>
+      <w:pPr>
+        <w:ind w:left="1440" w:hanging="360"/>
+      </w:pPr>
+      <w:rPr>
+        <w:rFonts w:ascii="Courier New" w:hAnsi="Courier New" w:cs="Courier New" w:hint="default"/>
+      </w:rPr>
+    </w:lvl>
+    <w:lvl w:ilvl="2" w:tplc="04090005" w:tentative="1">
+      <w:start w:val="1"/>
+      <w:numFmt w:val="bullet"/>
+      <w:lvlText w:val=""/>
+      <w:lvlJc w:val="left"/>
+      <w:pPr>
+        <w:ind w:left="2160" w:hanging="360"/>
+      </w:pPr>
+      <w:rPr>
+        <w:rFonts w:ascii="Wingdings" w:hAnsi="Wingdings" w:hint="default"/>
+      </w:rPr>
+    </w:lvl>
+    <w:lvl w:ilvl="3" w:tplc="04090001" w:tentative="1">
+      <w:start w:val="1"/>
+      <w:numFmt w:val="bullet"/>
+      <w:lvlText w:val=""/>
+      <w:lvlJc w:val="left"/>
+      <w:pPr>
+        <w:ind w:left="2880" w:hanging="360"/>
+      </w:pPr>
+      <w:rPr>
+        <w:rFonts w:ascii="Symbol" w:hAnsi="Symbol" w:hint="default"/>
+      </w:rPr>
+    </w:lvl>
+    <w:lvl w:ilvl="4" w:tplc="04090003" w:tentative="1">
+      <w:start w:val="1"/>
+      <w:numFmt w:val="bullet"/>
+      <w:lvlText w:val="o"/>
+      <w:lvlJc w:val="left"/>
+      <w:pPr>
+        <w:ind w:left="3600" w:hanging="360"/>
+      </w:pPr>
+      <w:rPr>
+        <w:rFonts w:ascii="Courier New" w:hAnsi="Courier New" w:cs="Courier New" w:hint="default"/>
+      </w:rPr>
+    </w:lvl>
+    <w:lvl w:ilvl="5" w:tplc="04090005" w:tentative="1">
+      <w:start w:val="1"/>
+      <w:numFmt w:val="bullet"/>
+      <w:lvlText w:val=""/>
+      <w:lvlJc w:val="left"/>
+      <w:pPr>
+        <w:ind w:left="4320" w:hanging="360"/>
+      </w:pPr>
+      <w:rPr>
+        <w:rFonts w:ascii="Wingdings" w:hAnsi="Wingdings" w:hint="default"/>
+      </w:rPr>
+    </w:lvl>
+    <w:lvl w:ilvl="6" w:tplc="04090001" w:tentative="1">
+      <w:start w:val="1"/>
+      <w:numFmt w:val="bullet"/>
+      <w:lvlText w:val=""/>
+      <w:lvlJc w:val="left"/>
+      <w:pPr>
+        <w:ind w:left="5040" w:hanging="360"/>
+      </w:pPr>
+      <w:rPr>
+        <w:rFonts w:ascii="Symbol" w:hAnsi="Symbol" w:hint="default"/>
+      </w:rPr>
+    </w:lvl>
+    <w:lvl w:ilvl="7" w:tplc="04090003" w:tentative="1">
+      <w:start w:val="1"/>
+      <w:numFmt w:val="bullet"/>
+      <w:lvlText w:val="o"/>
+      <w:lvlJc w:val="left"/>
+      <w:pPr>
+        <w:ind w:left="5760" w:hanging="360"/>
+      </w:pPr>
+      <w:rPr>
+        <w:rFonts w:ascii="Courier New" w:hAnsi="Courier New" w:cs="Courier New" w:hint="default"/>
+      </w:rPr>
+    </w:lvl>
+    <w:lvl w:ilvl="8" w:tplc="04090005" w:tentative="1">
+      <w:start w:val="1"/>
+      <w:numFmt w:val="bullet"/>
+      <w:lvlText w:val=""/>
+      <w:lvlJc w:val="left"/>
+      <w:pPr>
+        <w:ind w:left="6480" w:hanging="360"/>
+      </w:pPr>
+      <w:rPr>
+        <w:rFonts w:ascii="Wingdings" w:hAnsi="Wingdings" w:hint="default"/>
+      </w:rPr>
+    </w:lvl>
+  </w:abstractNum>
+  <w:abstractNum w:abstractNumId="1" w15:restartNumberingAfterBreak="0">
     <w:nsid w:val="4C272F0F"/>
     <w:multiLevelType w:val="hybridMultilevel"/>
     <w:tmpl w:val="16F05F32"/>
@@ -488,7 +671,7 @@
       </w:rPr>
     </w:lvl>
   </w:abstractNum>
-  <w:abstractNum w:abstractNumId="1" w15:restartNumberingAfterBreak="0">
+  <w:abstractNum w:abstractNumId="2" w15:restartNumberingAfterBreak="0">
     <w:nsid w:val="4DBF4DE4"/>
     <w:multiLevelType w:val="hybridMultilevel"/>
     <w:tmpl w:val="A4D4EF00"/>
@@ -601,7 +784,7 @@
       </w:rPr>
     </w:lvl>
   </w:abstractNum>
-  <w:abstractNum w:abstractNumId="2" w15:restartNumberingAfterBreak="0">
+  <w:abstractNum w:abstractNumId="3" w15:restartNumberingAfterBreak="0">
     <w:nsid w:val="55697319"/>
     <w:multiLevelType w:val="hybridMultilevel"/>
     <w:tmpl w:val="4634BA50"/>
@@ -715,12 +898,15 @@
     </w:lvl>
   </w:abstractNum>
   <w:num w:numId="1" w16cid:durableId="2049064105">
+    <w:abstractNumId w:val="2"/>
+  </w:num>
+  <w:num w:numId="2" w16cid:durableId="1954944693">
+    <w:abstractNumId w:val="3"/>
+  </w:num>
+  <w:num w:numId="3" w16cid:durableId="994186799">
     <w:abstractNumId w:val="1"/>
   </w:num>
-  <w:num w:numId="2" w16cid:durableId="1954944693">
-    <w:abstractNumId w:val="2"/>
-  </w:num>
-  <w:num w:numId="3" w16cid:durableId="994186799">
+  <w:num w:numId="4" w16cid:durableId="1242107188">
     <w:abstractNumId w:val="0"/>
   </w:num>
 </w:numbering>
@@ -1148,6 +1334,28 @@
       <w:szCs w:val="32"/>
     </w:rPr>
   </w:style>
+  <w:style w:type="paragraph" w:styleId="Heading2">
+    <w:name w:val="heading 2"/>
+    <w:basedOn w:val="Normal"/>
+    <w:next w:val="Normal"/>
+    <w:link w:val="Heading2Char"/>
+    <w:uiPriority w:val="9"/>
+    <w:unhideWhenUsed/>
+    <w:qFormat/>
+    <w:rsid w:val="00045168"/>
+    <w:pPr>
+      <w:keepNext/>
+      <w:keepLines/>
+      <w:spacing w:before="40" w:after="0"/>
+      <w:outlineLvl w:val="1"/>
+    </w:pPr>
+    <w:rPr>
+      <w:rFonts w:asciiTheme="majorHAnsi" w:eastAsiaTheme="majorEastAsia" w:hAnsiTheme="majorHAnsi" w:cstheme="majorBidi"/>
+      <w:color w:val="2F5496" w:themeColor="accent1" w:themeShade="BF"/>
+      <w:sz w:val="26"/>
+      <w:szCs w:val="26"/>
+    </w:rPr>
+  </w:style>
   <w:style w:type="character" w:default="1" w:styleId="DefaultParagraphFont">
     <w:name w:val="Default Paragraph Font"/>
     <w:uiPriority w:val="1"/>
@@ -1231,6 +1439,19 @@
       <w:color w:val="2F5496" w:themeColor="accent1" w:themeShade="BF"/>
       <w:sz w:val="32"/>
       <w:szCs w:val="32"/>
+    </w:rPr>
+  </w:style>
+  <w:style w:type="character" w:customStyle="1" w:styleId="Heading2Char">
+    <w:name w:val="Heading 2 Char"/>
+    <w:basedOn w:val="DefaultParagraphFont"/>
+    <w:link w:val="Heading2"/>
+    <w:uiPriority w:val="9"/>
+    <w:rsid w:val="00045168"/>
+    <w:rPr>
+      <w:rFonts w:asciiTheme="majorHAnsi" w:eastAsiaTheme="majorEastAsia" w:hAnsiTheme="majorHAnsi" w:cstheme="majorBidi"/>
+      <w:color w:val="2F5496" w:themeColor="accent1" w:themeShade="BF"/>
+      <w:sz w:val="26"/>
+      <w:szCs w:val="26"/>
     </w:rPr>
   </w:style>
 </w:styles>

</xml_diff>